<commit_message>
Changed LR2 and LR3
</commit_message>
<xml_diff>
--- a/LR2/59.docx
+++ b/LR2/59.docx
@@ -19,45 +19,59 @@
           <w:sz w:val="28"/>
           <w:szCs w:val="28"/>
         </w:rPr>
-        <w:t>Ну ничего себе, мне удалось сбить с толку Нормана Осборна своим видом! Чтобы повзрослеть! - Вообще-то не помню… кто-нибудь упоминал в разговоре…</w:t>
-      </w:r>
-    </w:p>
-    <w:p>
-      <w:pPr>
-        <w:spacing w:after="0" w:line="360" w:lineRule="auto"/>
-        <w:ind w:firstLine="708"/>
-        <w:jc w:val="both"/>
-        <w:rPr>
-          <w:rFonts w:ascii="Times New Roman" w:eastAsia="Times New Roman" w:hAnsi="Times New Roman" w:cs="Times New Roman"/>
-          <w:sz w:val="28"/>
-          <w:szCs w:val="28"/>
-        </w:rPr>
-      </w:pPr>
-      <w:r>
-        <w:rPr>
-          <w:rFonts w:ascii="Times New Roman" w:eastAsia="Times New Roman" w:hAnsi="Times New Roman" w:cs="Times New Roman"/>
-          <w:sz w:val="28"/>
-          <w:szCs w:val="28"/>
-        </w:rPr>
-        <w:t xml:space="preserve">Повезло, да? Я улыбнулась. - Кто-то (я почти уверен, что это был Менкен) упоминает в разговоре о </w:t>
-      </w:r>
-      <w:proofErr w:type="spellStart"/>
-      <w:r>
-        <w:rPr>
-          <w:rFonts w:ascii="Times New Roman" w:eastAsia="Times New Roman" w:hAnsi="Times New Roman" w:cs="Times New Roman"/>
-          <w:sz w:val="28"/>
-          <w:szCs w:val="28"/>
-        </w:rPr>
-        <w:t>неком</w:t>
-      </w:r>
-      <w:proofErr w:type="spellEnd"/>
-      <w:r>
-        <w:rPr>
-          <w:rFonts w:ascii="Times New Roman" w:eastAsia="Times New Roman" w:hAnsi="Times New Roman" w:cs="Times New Roman"/>
-          <w:sz w:val="28"/>
-          <w:szCs w:val="28"/>
-        </w:rPr>
-        <w:t xml:space="preserve"> учебном заведении, в котором ребенок будет в полной безопасности. И, почти случайно, вам скоро понадобится такое место.</w:t>
+        <w:t>Ну ничего себе, мне удалось сбить с толку Нормана Осборна своим видом! Чтобы повзрослеть! - Вообще-то не помню</w:t>
+      </w:r>
+      <w:r>
+        <w:rPr>
+          <w:rFonts w:ascii="Times New Roman" w:eastAsia="Times New Roman" w:hAnsi="Times New Roman" w:cs="Times New Roman"/>
+          <w:sz w:val="28"/>
+          <w:szCs w:val="28"/>
+        </w:rPr>
+        <w:t>..</w:t>
+      </w:r>
+      <w:r>
+        <w:rPr>
+          <w:rFonts w:ascii="Times New Roman" w:eastAsia="Times New Roman" w:hAnsi="Times New Roman" w:cs="Times New Roman"/>
+          <w:sz w:val="28"/>
+          <w:szCs w:val="28"/>
+        </w:rPr>
+        <w:t>.</w:t>
+      </w:r>
+      <w:r>
+        <w:rPr>
+          <w:rFonts w:ascii="Times New Roman" w:eastAsia="Times New Roman" w:hAnsi="Times New Roman" w:cs="Times New Roman"/>
+          <w:sz w:val="28"/>
+          <w:szCs w:val="28"/>
+        </w:rPr>
+        <w:t xml:space="preserve"> кто-нибудь упоминал в разговоре</w:t>
+      </w:r>
+      <w:r>
+        <w:rPr>
+          <w:rFonts w:ascii="Times New Roman" w:eastAsia="Times New Roman" w:hAnsi="Times New Roman" w:cs="Times New Roman"/>
+          <w:sz w:val="28"/>
+          <w:szCs w:val="28"/>
+        </w:rPr>
+        <w:t>...</w:t>
+      </w:r>
+    </w:p>
+    <w:p>
+      <w:pPr>
+        <w:spacing w:after="0" w:line="360" w:lineRule="auto"/>
+        <w:ind w:firstLine="708"/>
+        <w:jc w:val="both"/>
+        <w:rPr>
+          <w:rFonts w:ascii="Times New Roman" w:eastAsia="Times New Roman" w:hAnsi="Times New Roman" w:cs="Times New Roman"/>
+          <w:sz w:val="28"/>
+          <w:szCs w:val="28"/>
+        </w:rPr>
+      </w:pPr>
+      <w:r>
+        <w:rPr>
+          <w:rFonts w:ascii="Times New Roman" w:eastAsia="Times New Roman" w:hAnsi="Times New Roman" w:cs="Times New Roman"/>
+          <w:sz w:val="28"/>
+          <w:szCs w:val="28"/>
+        </w:rPr>
+        <w:t>Повезло, да? Я улыбнулась. - Кто-то (я почти уверен, что это был Менкен) упоминает в разговоре о неком учебном заведении, в котором ребенок будет в полной безопасности. И, почти случайно, вам скоро понадобится такое место.</w:t>
       </w:r>
     </w:p>
     <w:p>
@@ -177,101 +191,87 @@
           <w:sz w:val="28"/>
           <w:szCs w:val="28"/>
         </w:rPr>
-        <w:t xml:space="preserve">Я понимаю, к чему ты клонишь, Гарри, - Ирис продолжала задумчиво бить губами. - Вы хотите доказать, что Менкен мог подтолкнуть мистера Осборна к решению отправить вас в </w:t>
-      </w:r>
-      <w:proofErr w:type="spellStart"/>
-      <w:r>
-        <w:rPr>
-          <w:rFonts w:ascii="Times New Roman" w:eastAsia="Times New Roman" w:hAnsi="Times New Roman" w:cs="Times New Roman"/>
-          <w:sz w:val="28"/>
-          <w:szCs w:val="28"/>
-        </w:rPr>
-        <w:t>Латверию</w:t>
-      </w:r>
-      <w:proofErr w:type="spellEnd"/>
-      <w:r>
-        <w:rPr>
-          <w:rFonts w:ascii="Times New Roman" w:eastAsia="Times New Roman" w:hAnsi="Times New Roman" w:cs="Times New Roman"/>
-          <w:sz w:val="28"/>
-          <w:szCs w:val="28"/>
-        </w:rPr>
-        <w:t>? Хорошо, я согласен, что это возможно. Но я так и не понял, при чем тут Дум?</w:t>
-      </w:r>
-    </w:p>
-    <w:p>
-      <w:pPr>
-        <w:spacing w:after="0" w:line="360" w:lineRule="auto"/>
-        <w:ind w:firstLine="708"/>
-        <w:jc w:val="both"/>
-        <w:rPr>
-          <w:rFonts w:ascii="Times New Roman" w:eastAsia="Times New Roman" w:hAnsi="Times New Roman" w:cs="Times New Roman"/>
-          <w:sz w:val="28"/>
-          <w:szCs w:val="28"/>
-        </w:rPr>
-      </w:pPr>
-      <w:r>
-        <w:rPr>
-          <w:rFonts w:ascii="Times New Roman" w:eastAsia="Times New Roman" w:hAnsi="Times New Roman" w:cs="Times New Roman"/>
-          <w:sz w:val="28"/>
-          <w:szCs w:val="28"/>
-        </w:rPr>
-        <w:t xml:space="preserve">В отличие от моего отца, Менкен не ученый". Я усмехнулся уголком губ, понимая, что теперь они действительно готовы серьезно отнестись к мысли о том, что новый генеральный директор </w:t>
-      </w:r>
-      <w:proofErr w:type="spellStart"/>
-      <w:r>
-        <w:rPr>
-          <w:rFonts w:ascii="Times New Roman" w:eastAsia="Times New Roman" w:hAnsi="Times New Roman" w:cs="Times New Roman"/>
-          <w:sz w:val="28"/>
-          <w:szCs w:val="28"/>
-        </w:rPr>
-        <w:t>OzCorp</w:t>
-      </w:r>
-      <w:proofErr w:type="spellEnd"/>
-      <w:r>
-        <w:rPr>
-          <w:rFonts w:ascii="Times New Roman" w:eastAsia="Times New Roman" w:hAnsi="Times New Roman" w:cs="Times New Roman"/>
-          <w:sz w:val="28"/>
-          <w:szCs w:val="28"/>
-        </w:rPr>
-        <w:t xml:space="preserve"> виновен. - Не удалось познакомиться с университетом </w:t>
-      </w:r>
-      <w:proofErr w:type="spellStart"/>
-      <w:r>
-        <w:rPr>
-          <w:rFonts w:ascii="Times New Roman" w:eastAsia="Times New Roman" w:hAnsi="Times New Roman" w:cs="Times New Roman"/>
-          <w:sz w:val="28"/>
-          <w:szCs w:val="28"/>
-        </w:rPr>
-        <w:t>Латвер</w:t>
-      </w:r>
-      <w:proofErr w:type="spellEnd"/>
-      <w:r>
-        <w:rPr>
-          <w:rFonts w:ascii="Times New Roman" w:eastAsia="Times New Roman" w:hAnsi="Times New Roman" w:cs="Times New Roman"/>
-          <w:sz w:val="28"/>
-          <w:szCs w:val="28"/>
-        </w:rPr>
-        <w:t xml:space="preserve"> просто потому, что «его интересуют новые центры развития науки». Так ему кто-то сказал.</w:t>
-      </w:r>
-    </w:p>
-    <w:p>
-      <w:pPr>
-        <w:spacing w:after="0" w:line="360" w:lineRule="auto"/>
-        <w:ind w:firstLine="708"/>
-        <w:jc w:val="both"/>
-        <w:rPr>
-          <w:rFonts w:ascii="Times New Roman" w:eastAsia="Times New Roman" w:hAnsi="Times New Roman" w:cs="Times New Roman"/>
-          <w:sz w:val="28"/>
-          <w:szCs w:val="28"/>
-        </w:rPr>
-      </w:pPr>
-      <w:r>
-        <w:rPr>
-          <w:rFonts w:ascii="Times New Roman" w:eastAsia="Times New Roman" w:hAnsi="Times New Roman" w:cs="Times New Roman"/>
-          <w:sz w:val="28"/>
-          <w:szCs w:val="28"/>
-        </w:rPr>
-        <w:t>И вы думаете, что "кто-то" это фон Дум? Норман был удивлен. Да ладно, да ладно, ты же не серьезно…</w:t>
+        <w:t>Я понимаю, к чему ты клонишь, Гарри, - Ирис продолжала задумчиво бить губами. - Вы хотите доказать, что Менкен мог подтолкнуть мистера Осборна к решению отправить вас в Латверию? Хорошо, я согласен, что это возможно. Но я так и не понял, при чем тут Дум?</w:t>
+      </w:r>
+    </w:p>
+    <w:p>
+      <w:pPr>
+        <w:spacing w:after="0" w:line="360" w:lineRule="auto"/>
+        <w:ind w:firstLine="708"/>
+        <w:jc w:val="both"/>
+        <w:rPr>
+          <w:rFonts w:ascii="Times New Roman" w:eastAsia="Times New Roman" w:hAnsi="Times New Roman" w:cs="Times New Roman"/>
+          <w:sz w:val="28"/>
+          <w:szCs w:val="28"/>
+        </w:rPr>
+      </w:pPr>
+      <w:r>
+        <w:rPr>
+          <w:rFonts w:ascii="Times New Roman" w:eastAsia="Times New Roman" w:hAnsi="Times New Roman" w:cs="Times New Roman"/>
+          <w:sz w:val="28"/>
+          <w:szCs w:val="28"/>
+        </w:rPr>
+        <w:t xml:space="preserve">В отличие от моего отца, Менкен не ученый". Я усмехнулся уголком губ, понимая, что теперь они действительно готовы серьезно отнестись к мысли о том, что новый генеральный директор OzCorp виновен. - Не удалось познакомиться с университетом Латвер просто потому, что </w:t>
+      </w:r>
+      <w:r>
+        <w:rPr>
+          <w:rFonts w:ascii="Times New Roman" w:hAnsi="Times New Roman" w:cs="Times New Roman"/>
+          <w:sz w:val="28"/>
+          <w:szCs w:val="28"/>
+        </w:rPr>
+        <w:t>"</w:t>
+      </w:r>
+      <w:r>
+        <w:rPr>
+          <w:rFonts w:ascii="Times New Roman" w:eastAsia="Times New Roman" w:hAnsi="Times New Roman" w:cs="Times New Roman"/>
+          <w:sz w:val="28"/>
+          <w:szCs w:val="28"/>
+        </w:rPr>
+        <w:t>его интересуют новые центры развития науки</w:t>
+      </w:r>
+      <w:r>
+        <w:rPr>
+          <w:rFonts w:ascii="Times New Roman" w:hAnsi="Times New Roman" w:cs="Times New Roman"/>
+          <w:sz w:val="28"/>
+          <w:szCs w:val="28"/>
+        </w:rPr>
+        <w:t>"</w:t>
+      </w:r>
+      <w:r>
+        <w:rPr>
+          <w:rFonts w:ascii="Times New Roman" w:eastAsia="Times New Roman" w:hAnsi="Times New Roman" w:cs="Times New Roman"/>
+          <w:sz w:val="28"/>
+          <w:szCs w:val="28"/>
+        </w:rPr>
+        <w:t>. Так ему кто-то сказал.</w:t>
+      </w:r>
+    </w:p>
+    <w:p>
+      <w:pPr>
+        <w:spacing w:after="0" w:line="360" w:lineRule="auto"/>
+        <w:ind w:firstLine="708"/>
+        <w:jc w:val="both"/>
+        <w:rPr>
+          <w:rFonts w:ascii="Times New Roman" w:eastAsia="Times New Roman" w:hAnsi="Times New Roman" w:cs="Times New Roman"/>
+          <w:sz w:val="28"/>
+          <w:szCs w:val="28"/>
+        </w:rPr>
+      </w:pPr>
+      <w:r>
+        <w:rPr>
+          <w:rFonts w:ascii="Times New Roman" w:eastAsia="Times New Roman" w:hAnsi="Times New Roman" w:cs="Times New Roman"/>
+          <w:sz w:val="28"/>
+          <w:szCs w:val="28"/>
+        </w:rPr>
+        <w:t>И вы думаете, что "кто-то" это фон Дум? Норман был удивлен. Да ладно, да ладно, ты же не серьезно</w:t>
+      </w:r>
+      <w:r>
+        <w:rPr>
+          <w:rFonts w:ascii="Times New Roman" w:eastAsia="Times New Roman" w:hAnsi="Times New Roman" w:cs="Times New Roman"/>
+          <w:sz w:val="28"/>
+          <w:szCs w:val="28"/>
+        </w:rPr>
+        <w:t>...</w:t>
       </w:r>
     </w:p>
     <w:p>
@@ -292,25 +292,23 @@
           <w:szCs w:val="28"/>
         </w:rPr>
         <w:lastRenderedPageBreak/>
-        <w:t xml:space="preserve">Ладно, давай, - я загнул второй палец. </w:t>
-      </w:r>
-      <w:proofErr w:type="gramStart"/>
-      <w:r>
-        <w:rPr>
-          <w:rFonts w:ascii="Times New Roman" w:eastAsia="Times New Roman" w:hAnsi="Times New Roman" w:cs="Times New Roman"/>
-          <w:sz w:val="28"/>
-          <w:szCs w:val="28"/>
-        </w:rPr>
-        <w:t>- все это</w:t>
-      </w:r>
-      <w:proofErr w:type="gramEnd"/>
-      <w:r>
-        <w:rPr>
-          <w:rFonts w:ascii="Times New Roman" w:eastAsia="Times New Roman" w:hAnsi="Times New Roman" w:cs="Times New Roman"/>
-          <w:sz w:val="28"/>
-          <w:szCs w:val="28"/>
-        </w:rPr>
-        <w:t xml:space="preserve"> со щитом… сумасшествие.</w:t>
+        <w:t>Ладно, давай, - я загнул второй палец. - все это со щитом</w:t>
+      </w:r>
+      <w:r>
+        <w:rPr>
+          <w:rFonts w:ascii="Times New Roman" w:eastAsia="Times New Roman" w:hAnsi="Times New Roman" w:cs="Times New Roman"/>
+          <w:sz w:val="28"/>
+          <w:szCs w:val="28"/>
+        </w:rPr>
+        <w:t>...</w:t>
+      </w:r>
+      <w:r>
+        <w:rPr>
+          <w:rFonts w:ascii="Times New Roman" w:eastAsia="Times New Roman" w:hAnsi="Times New Roman" w:cs="Times New Roman"/>
+          <w:sz w:val="28"/>
+          <w:szCs w:val="28"/>
+        </w:rPr>
+        <w:t xml:space="preserve"> сумасшествие.</w:t>
       </w:r>
     </w:p>
     <w:p>
@@ -370,81 +368,43 @@
           <w:sz w:val="28"/>
           <w:szCs w:val="28"/>
         </w:rPr>
-        <w:t xml:space="preserve">Вообще-то могло быть, - осторожно добавила Айрис. - У нас нет доступа к официальным (или неофициальным) запросам на проекты </w:t>
-      </w:r>
-      <w:proofErr w:type="spellStart"/>
-      <w:r>
-        <w:rPr>
-          <w:rFonts w:ascii="Times New Roman" w:eastAsia="Times New Roman" w:hAnsi="Times New Roman" w:cs="Times New Roman"/>
-          <w:sz w:val="28"/>
-          <w:szCs w:val="28"/>
-        </w:rPr>
-        <w:t>OzCorp</w:t>
-      </w:r>
-      <w:proofErr w:type="spellEnd"/>
-      <w:r>
-        <w:rPr>
-          <w:rFonts w:ascii="Times New Roman" w:eastAsia="Times New Roman" w:hAnsi="Times New Roman" w:cs="Times New Roman"/>
-          <w:sz w:val="28"/>
-          <w:szCs w:val="28"/>
-        </w:rPr>
-        <w:t>. щит?</w:t>
-      </w:r>
-    </w:p>
-    <w:p>
-      <w:pPr>
-        <w:spacing w:after="0" w:line="360" w:lineRule="auto"/>
-        <w:ind w:firstLine="708"/>
-        <w:jc w:val="both"/>
-        <w:rPr>
-          <w:rFonts w:ascii="Times New Roman" w:eastAsia="Times New Roman" w:hAnsi="Times New Roman" w:cs="Times New Roman"/>
-          <w:sz w:val="28"/>
-          <w:szCs w:val="28"/>
-        </w:rPr>
-      </w:pPr>
-      <w:r>
-        <w:rPr>
-          <w:rFonts w:ascii="Times New Roman" w:eastAsia="Times New Roman" w:hAnsi="Times New Roman" w:cs="Times New Roman"/>
-          <w:sz w:val="28"/>
-          <w:szCs w:val="28"/>
-        </w:rPr>
-        <w:t xml:space="preserve">Может быть, честно говоря, я просто не думал о такой возможности. «Однако, если посмотреть на количество компаний, работающих на Doom </w:t>
-      </w:r>
-      <w:proofErr w:type="spellStart"/>
-      <w:r>
-        <w:rPr>
-          <w:rFonts w:ascii="Times New Roman" w:eastAsia="Times New Roman" w:hAnsi="Times New Roman" w:cs="Times New Roman"/>
-          <w:sz w:val="28"/>
-          <w:szCs w:val="28"/>
-        </w:rPr>
-        <w:t>Incoгрorated</w:t>
-      </w:r>
-      <w:proofErr w:type="spellEnd"/>
-      <w:r>
-        <w:rPr>
-          <w:rFonts w:ascii="Times New Roman" w:eastAsia="Times New Roman" w:hAnsi="Times New Roman" w:cs="Times New Roman"/>
-          <w:sz w:val="28"/>
-          <w:szCs w:val="28"/>
-        </w:rPr>
-        <w:t xml:space="preserve">, кажется, что </w:t>
-      </w:r>
-      <w:proofErr w:type="spellStart"/>
-      <w:r>
-        <w:rPr>
-          <w:rFonts w:ascii="Times New Roman" w:eastAsia="Times New Roman" w:hAnsi="Times New Roman" w:cs="Times New Roman"/>
-          <w:sz w:val="28"/>
-          <w:szCs w:val="28"/>
-        </w:rPr>
-        <w:t>OzCorp</w:t>
-      </w:r>
-      <w:proofErr w:type="spellEnd"/>
-      <w:r>
-        <w:rPr>
-          <w:rFonts w:ascii="Times New Roman" w:eastAsia="Times New Roman" w:hAnsi="Times New Roman" w:cs="Times New Roman"/>
-          <w:sz w:val="28"/>
-          <w:szCs w:val="28"/>
-        </w:rPr>
-        <w:t>, для производства какого-то щита, ему особо и не нужен.</w:t>
+        <w:t>Вообще-то могло быть, - осторожно добавила Айрис. - У нас нет доступа к официальным (или неофициальным) запросам на проекты OzCorp. щит?</w:t>
+      </w:r>
+    </w:p>
+    <w:p>
+      <w:pPr>
+        <w:spacing w:after="0" w:line="360" w:lineRule="auto"/>
+        <w:ind w:firstLine="708"/>
+        <w:jc w:val="both"/>
+        <w:rPr>
+          <w:rFonts w:ascii="Times New Roman" w:eastAsia="Times New Roman" w:hAnsi="Times New Roman" w:cs="Times New Roman"/>
+          <w:sz w:val="28"/>
+          <w:szCs w:val="28"/>
+        </w:rPr>
+      </w:pPr>
+      <w:r>
+        <w:rPr>
+          <w:rFonts w:ascii="Times New Roman" w:eastAsia="Times New Roman" w:hAnsi="Times New Roman" w:cs="Times New Roman"/>
+          <w:sz w:val="28"/>
+          <w:szCs w:val="28"/>
+        </w:rPr>
+        <w:t xml:space="preserve">Может быть, честно говоря, я просто не думал о такой возможности. </w:t>
+      </w:r>
+      <w:r>
+        <w:rPr>
+          <w:rFonts w:ascii="Times New Roman" w:hAnsi="Times New Roman" w:cs="Times New Roman"/>
+          <w:sz w:val="28"/>
+          <w:szCs w:val="28"/>
+        </w:rPr>
+        <w:t>"</w:t>
+      </w:r>
+      <w:r>
+        <w:rPr>
+          <w:rFonts w:ascii="Times New Roman" w:eastAsia="Times New Roman" w:hAnsi="Times New Roman" w:cs="Times New Roman"/>
+          <w:sz w:val="28"/>
+          <w:szCs w:val="28"/>
+        </w:rPr>
+        <w:t>Однако, если посмотреть на количество компаний, работающих на Doom Incoгрorated, кажется, что OzCorp, для производства какого-то щита, ему особо и не нужен.</w:t>
       </w:r>
     </w:p>
     <w:p>
@@ -484,45 +444,75 @@
           <w:sz w:val="28"/>
           <w:szCs w:val="28"/>
         </w:rPr>
-        <w:t xml:space="preserve">Ну представьте ситуацию: я поднял палец, намереваясь изобразить небольшую пантомиму. </w:t>
-      </w:r>
-      <w:proofErr w:type="gramStart"/>
-      <w:r>
-        <w:rPr>
-          <w:rFonts w:ascii="Times New Roman" w:eastAsia="Times New Roman" w:hAnsi="Times New Roman" w:cs="Times New Roman"/>
-          <w:sz w:val="28"/>
-          <w:szCs w:val="28"/>
-        </w:rPr>
-        <w:t>- Значит</w:t>
-      </w:r>
-      <w:proofErr w:type="gramEnd"/>
-      <w:r>
-        <w:rPr>
-          <w:rFonts w:ascii="Times New Roman" w:eastAsia="Times New Roman" w:hAnsi="Times New Roman" w:cs="Times New Roman"/>
-          <w:sz w:val="28"/>
-          <w:szCs w:val="28"/>
-        </w:rPr>
-        <w:t>, некий Виктор фон Дум заказывает некое высокотехнологичное устройство у некоего Нормана Осборна. Продолжительность работы составляет, скажем, шесть лет. И, если следовать твоей теории, Ирис, через три года становится ясно, что прежние договоренности как-то не особо соблюдаются. Что бы вы сделали, окажись вы на месте «некоего Виктора фон Дума»?</w:t>
-      </w:r>
-    </w:p>
-    <w:p>
-      <w:pPr>
-        <w:spacing w:after="0" w:line="360" w:lineRule="auto"/>
-        <w:ind w:firstLine="708"/>
-        <w:jc w:val="both"/>
-        <w:rPr>
-          <w:rFonts w:ascii="Times New Roman" w:eastAsia="Times New Roman" w:hAnsi="Times New Roman" w:cs="Times New Roman"/>
-          <w:sz w:val="28"/>
-          <w:szCs w:val="28"/>
-        </w:rPr>
-      </w:pPr>
-      <w:r>
-        <w:rPr>
-          <w:rFonts w:ascii="Times New Roman" w:eastAsia="Times New Roman" w:hAnsi="Times New Roman" w:cs="Times New Roman"/>
-          <w:sz w:val="28"/>
-          <w:szCs w:val="28"/>
-        </w:rPr>
-        <w:t>Попытались бы вы как-то повлиять на подрядчика? … предложил Норман.</w:t>
+        <w:t xml:space="preserve">Ну представьте ситуацию: я поднял палец, намереваясь изобразить небольшую пантомиму. - Значит, некий Виктор фон Дум заказывает некое высокотехнологичное устройство у некоего Нормана Осборна. Продолжительность работы составляет, скажем, шесть лет. И, если следовать твоей теории, Ирис, через три года становится ясно, что прежние договоренности как-то не особо соблюдаются. Что бы вы сделали, окажись вы на месте </w:t>
+      </w:r>
+      <w:r>
+        <w:rPr>
+          <w:rFonts w:ascii="Times New Roman" w:hAnsi="Times New Roman" w:cs="Times New Roman"/>
+          <w:sz w:val="28"/>
+          <w:szCs w:val="28"/>
+        </w:rPr>
+        <w:t>"</w:t>
+      </w:r>
+      <w:r>
+        <w:rPr>
+          <w:rFonts w:ascii="Times New Roman" w:eastAsia="Times New Roman" w:hAnsi="Times New Roman" w:cs="Times New Roman"/>
+          <w:sz w:val="28"/>
+          <w:szCs w:val="28"/>
+        </w:rPr>
+        <w:t>некоего Виктора фон Дума</w:t>
+      </w:r>
+      <w:r>
+        <w:rPr>
+          <w:rFonts w:ascii="Times New Roman" w:hAnsi="Times New Roman" w:cs="Times New Roman"/>
+          <w:sz w:val="28"/>
+          <w:szCs w:val="28"/>
+        </w:rPr>
+        <w:t>"</w:t>
+      </w:r>
+      <w:r>
+        <w:rPr>
+          <w:rFonts w:ascii="Times New Roman" w:eastAsia="Times New Roman" w:hAnsi="Times New Roman" w:cs="Times New Roman"/>
+          <w:sz w:val="28"/>
+          <w:szCs w:val="28"/>
+        </w:rPr>
+        <w:t>?</w:t>
+      </w:r>
+    </w:p>
+    <w:p>
+      <w:pPr>
+        <w:spacing w:after="0" w:line="360" w:lineRule="auto"/>
+        <w:ind w:firstLine="708"/>
+        <w:jc w:val="both"/>
+        <w:rPr>
+          <w:rFonts w:ascii="Times New Roman" w:eastAsia="Times New Roman" w:hAnsi="Times New Roman" w:cs="Times New Roman"/>
+          <w:sz w:val="28"/>
+          <w:szCs w:val="28"/>
+        </w:rPr>
+      </w:pPr>
+      <w:r>
+        <w:rPr>
+          <w:rFonts w:ascii="Times New Roman" w:eastAsia="Times New Roman" w:hAnsi="Times New Roman" w:cs="Times New Roman"/>
+          <w:sz w:val="28"/>
+          <w:szCs w:val="28"/>
+        </w:rPr>
+        <w:t xml:space="preserve">Попытались бы вы как-то повлиять на подрядчика? </w:t>
+      </w:r>
+      <w:r>
+        <w:rPr>
+          <w:rFonts w:ascii="Times New Roman" w:eastAsia="Times New Roman" w:hAnsi="Times New Roman" w:cs="Times New Roman"/>
+          <w:sz w:val="28"/>
+          <w:szCs w:val="28"/>
+        </w:rPr>
+        <w:t>...</w:t>
+      </w:r>
+      <w:r>
+        <w:rPr>
+          <w:rFonts w:ascii="Times New Roman" w:eastAsia="Times New Roman" w:hAnsi="Times New Roman" w:cs="Times New Roman"/>
+          <w:sz w:val="28"/>
+          <w:szCs w:val="28"/>
+        </w:rPr>
+        <w:t xml:space="preserve"> предложил Норман.</w:t>
       </w:r>
     </w:p>
     <w:p>
@@ -582,7 +572,23 @@
           <w:sz w:val="28"/>
           <w:szCs w:val="28"/>
         </w:rPr>
-        <w:t xml:space="preserve">Особенно, если у вас есть возможность сделать и то, и другое. С одной стороны: сын подрядчика в вашем полном распоряжении, и возможность шантажировать его ближайшие три полных года. И вообще, зачем в таком случае ограничиваться щитом? Все остальное я мог бы заказать через Нормана Осборна… С другой стороны: Вы руководите одной из крупнейших компаний мира и вполне способны запустить еще один проект, "на всякий случай", - я </w:t>
+        <w:t>Особенно, если у вас есть возможность сделать и то, и другое. С одной стороны: сын подрядчика в вашем полном распоряжении, и возможность шантажировать его ближайшие три полных года. И вообще, зачем в таком случае ограничиваться щитом? Все остальное я мог бы заказать через Нормана Осборна</w:t>
+      </w:r>
+      <w:r>
+        <w:rPr>
+          <w:rFonts w:ascii="Times New Roman" w:eastAsia="Times New Roman" w:hAnsi="Times New Roman" w:cs="Times New Roman"/>
+          <w:sz w:val="28"/>
+          <w:szCs w:val="28"/>
+        </w:rPr>
+        <w:t>...</w:t>
+      </w:r>
+      <w:r>
+        <w:rPr>
+          <w:rFonts w:ascii="Times New Roman" w:eastAsia="Times New Roman" w:hAnsi="Times New Roman" w:cs="Times New Roman"/>
+          <w:sz w:val="28"/>
+          <w:szCs w:val="28"/>
+        </w:rPr>
+        <w:t xml:space="preserve"> С другой стороны: Вы руководите одной из крупнейших компаний мира и вполне способны запустить еще один проект, "на всякий случай", - я </w:t>
       </w:r>
       <w:r>
         <w:rPr>
@@ -591,25 +597,7 @@
           <w:szCs w:val="28"/>
         </w:rPr>
         <w:lastRenderedPageBreak/>
-        <w:t xml:space="preserve">сделал драматический перерыв. - А теперь, внимание, вопрос: почему "некий Виктор фон Дум" не сделал ни того, ни другого? Вместо этого он ждал до самого конца, как будто до самого конца верил в честность </w:t>
-      </w:r>
-      <w:proofErr w:type="spellStart"/>
-      <w:r>
-        <w:rPr>
-          <w:rFonts w:ascii="Times New Roman" w:eastAsia="Times New Roman" w:hAnsi="Times New Roman" w:cs="Times New Roman"/>
-          <w:sz w:val="28"/>
-          <w:szCs w:val="28"/>
-        </w:rPr>
-        <w:t>OzCorp</w:t>
-      </w:r>
-      <w:proofErr w:type="spellEnd"/>
-      <w:r>
-        <w:rPr>
-          <w:rFonts w:ascii="Times New Roman" w:eastAsia="Times New Roman" w:hAnsi="Times New Roman" w:cs="Times New Roman"/>
-          <w:sz w:val="28"/>
-          <w:szCs w:val="28"/>
-        </w:rPr>
-        <w:t xml:space="preserve"> (своего заклятого конкурента)? </w:t>
+        <w:t xml:space="preserve">сделал драматический перерыв. - А теперь, внимание, вопрос: почему "некий Виктор фон Дум" не сделал ни того, ни другого? Вместо этого он ждал до самого конца, как будто до самого конца верил в честность OzCorp (своего заклятого конкурента)? </w:t>
       </w:r>
     </w:p>
     <w:p>
@@ -765,6 +753,7 @@
     <w:lsdException w:name="HTML Sample" w:semiHidden="1" w:unhideWhenUsed="1"/>
     <w:lsdException w:name="HTML Typewriter" w:semiHidden="1" w:unhideWhenUsed="1"/>
     <w:lsdException w:name="HTML Variable" w:semiHidden="1" w:unhideWhenUsed="1"/>
+    <w:lsdException w:name="Normal Table" w:semiHidden="1" w:unhideWhenUsed="1"/>
     <w:lsdException w:name="annotation subject" w:semiHidden="1" w:unhideWhenUsed="1"/>
     <w:lsdException w:name="No List" w:semiHidden="1" w:unhideWhenUsed="1"/>
     <w:lsdException w:name="Outline List 1" w:semiHidden="1" w:unhideWhenUsed="1"/>
@@ -807,8 +796,11 @@
     <w:lsdException w:name="Table Contemporary" w:semiHidden="1" w:unhideWhenUsed="1"/>
     <w:lsdException w:name="Table Elegant" w:semiHidden="1" w:unhideWhenUsed="1"/>
     <w:lsdException w:name="Table Professional" w:semiHidden="1" w:unhideWhenUsed="1"/>
+    <w:lsdException w:name="Table Subtle 1" w:semiHidden="1" w:unhideWhenUsed="1"/>
     <w:lsdException w:name="Table Subtle 2" w:semiHidden="1" w:unhideWhenUsed="1"/>
     <w:lsdException w:name="Table Web 1" w:semiHidden="1" w:unhideWhenUsed="1"/>
+    <w:lsdException w:name="Table Web 2" w:semiHidden="1" w:unhideWhenUsed="1"/>
+    <w:lsdException w:name="Table Web 3" w:semiHidden="1" w:unhideWhenUsed="1"/>
     <w:lsdException w:name="Balloon Text" w:semiHidden="1" w:unhideWhenUsed="1"/>
     <w:lsdException w:name="Table Grid" w:uiPriority="39"/>
     <w:lsdException w:name="Table Theme" w:semiHidden="1" w:unhideWhenUsed="1"/>

</xml_diff>